<commit_message>
fix(lease) : typo template
</commit_message>
<xml_diff>
--- a/public/templateMandatLocation.docx
+++ b/public/templateMandatLocation.docx
@@ -1715,7 +1715,13 @@
         <w:t>Le locataire peut mettre fin au bail à tout moment, après avoir donné congé</w:t>
       </w:r>
       <w:r>
-        <w:t xml:space="preserve"> et respectant un préavis de 1 mois</w:t>
+        <w:t xml:space="preserve"> et respectant un préavis de </w:t>
+      </w:r>
+      <w:r>
+        <w:t>3</w:t>
+      </w:r>
+      <w:r>
+        <w:t xml:space="preserve"> mois</w:t>
       </w:r>
       <w:r>
         <w:t xml:space="preserve">. </w:t>
@@ -3851,13 +3857,17 @@
           <w:numId w:val="8"/>
         </w:numPr>
       </w:pPr>
-      <w:proofErr w:type="gramStart"/>
-      <w:r>
-        <w:t>une</w:t>
-      </w:r>
-      <w:proofErr w:type="gramEnd"/>
-      <w:r>
-        <w:t xml:space="preserve"> attestation de superficie.</w:t>
+      <w:r>
+        <w:t>u</w:t>
+      </w:r>
+      <w:r>
+        <w:t>n plan de masse où est spécifiée la superfici</w:t>
+      </w:r>
+      <w:r>
+        <w:t>e</w:t>
+      </w:r>
+      <w:r>
+        <w:t>.</w:t>
       </w:r>
     </w:p>
     <w:p>
@@ -4079,7 +4089,21 @@
         <w:rPr>
           <w:color w:val="1F497D"/>
         </w:rPr>
-        <w:t>{propertyTown}</w:t>
+        <w:t>{</w:t>
+      </w:r>
+      <w:proofErr w:type="spellStart"/>
+      <w:r>
+        <w:rPr>
+          <w:color w:val="1F497D"/>
+        </w:rPr>
+        <w:t>propertyTown</w:t>
+      </w:r>
+      <w:proofErr w:type="spellEnd"/>
+      <w:r>
+        <w:rPr>
+          <w:color w:val="1F497D"/>
+        </w:rPr>
+        <w:t>}</w:t>
       </w:r>
       <w:r>
         <w:t>_________________________________,</w:t>

</xml_diff>